<commit_message>
practice report and trps task paper
</commit_message>
<xml_diff>
--- a/practices/summer-2024/Отчет_содержание.docx
+++ b/practices/summer-2024/Отчет_содержание.docx
@@ -4,6 +4,25 @@
   <w:body>
     <w:p>
       <w:pPr>
+        <w:rPr>
+          <w:rFonts w:eastAsiaTheme="majorEastAsia"/>
+          <w:b/>
+          <w:sz w:val="28"/>
+          <w:szCs w:val="28"/>
+        </w:rPr>
+      </w:pPr>
+      <w:bookmarkStart w:id="0" w:name="_Toc176726586"/>
+      <w:r>
+        <w:rPr>
+          <w:b/>
+          <w:sz w:val="28"/>
+          <w:szCs w:val="28"/>
+        </w:rPr>
+        <w:br w:type="page"/>
+      </w:r>
+    </w:p>
+    <w:p>
+      <w:pPr>
         <w:pStyle w:val="1"/>
         <w:spacing w:line="360" w:lineRule="auto"/>
         <w:contextualSpacing/>
@@ -16,7 +35,6 @@
           <w:szCs w:val="28"/>
         </w:rPr>
       </w:pPr>
-      <w:bookmarkStart w:id="0" w:name="_Toc176726586"/>
       <w:r>
         <w:rPr>
           <w:rFonts w:ascii="Times New Roman" w:hAnsi="Times New Roman" w:cs="Times New Roman"/>
@@ -25,12 +43,19 @@
           <w:sz w:val="28"/>
           <w:szCs w:val="28"/>
         </w:rPr>
+        <w:lastRenderedPageBreak/>
         <w:t>СОДЕРЖАНИЕ</w:t>
       </w:r>
       <w:bookmarkEnd w:id="0"/>
     </w:p>
     <w:sdt>
       <w:sdtPr>
+        <w:rPr>
+          <w:rFonts w:ascii="Times New Roman" w:eastAsia="Times New Roman" w:hAnsi="Times New Roman"/>
+          <w:sz w:val="20"/>
+          <w:szCs w:val="20"/>
+          <w:lang w:eastAsia="en-US"/>
+        </w:rPr>
         <w:id w:val="-1553065281"/>
         <w:docPartObj>
           <w:docPartGallery w:val="Table of Contents"/>
@@ -39,12 +64,8 @@
       </w:sdtPr>
       <w:sdtEndPr>
         <w:rPr>
-          <w:rFonts w:ascii="Times New Roman" w:eastAsia="Times New Roman" w:hAnsi="Times New Roman"/>
           <w:b/>
           <w:bCs/>
-          <w:sz w:val="20"/>
-          <w:szCs w:val="20"/>
-          <w:lang w:eastAsia="en-US"/>
         </w:rPr>
       </w:sdtEndPr>
       <w:sdtContent>
@@ -158,7 +179,7 @@
                 <w:sz w:val="28"/>
                 <w:szCs w:val="28"/>
               </w:rPr>
-              <w:t>1</w:t>
+              <w:t>2</w:t>
             </w:r>
             <w:r>
               <w:rPr>
@@ -255,7 +276,7 @@
                 <w:sz w:val="28"/>
                 <w:szCs w:val="28"/>
               </w:rPr>
-              <w:t>2</w:t>
+              <w:t>3</w:t>
             </w:r>
             <w:r>
               <w:rPr>
@@ -352,7 +373,7 @@
                 <w:sz w:val="28"/>
                 <w:szCs w:val="28"/>
               </w:rPr>
-              <w:t>3</w:t>
+              <w:t>4</w:t>
             </w:r>
             <w:r>
               <w:rPr>
@@ -449,7 +470,7 @@
                 <w:sz w:val="28"/>
                 <w:szCs w:val="28"/>
               </w:rPr>
-              <w:t>3</w:t>
+              <w:t>4</w:t>
             </w:r>
             <w:r>
               <w:rPr>
@@ -546,7 +567,7 @@
                 <w:sz w:val="28"/>
                 <w:szCs w:val="28"/>
               </w:rPr>
-              <w:t>5</w:t>
+              <w:t>6</w:t>
             </w:r>
             <w:r>
               <w:rPr>
@@ -664,7 +685,7 @@
                 <w:sz w:val="28"/>
                 <w:szCs w:val="28"/>
               </w:rPr>
-              <w:t>8</w:t>
+              <w:t>9</w:t>
             </w:r>
             <w:r>
               <w:rPr>
@@ -772,7 +793,7 @@
                 <w:sz w:val="28"/>
                 <w:szCs w:val="28"/>
               </w:rPr>
-              <w:t>10</w:t>
+              <w:t>11</w:t>
             </w:r>
             <w:r>
               <w:rPr>
@@ -870,7 +891,7 @@
                 <w:sz w:val="28"/>
                 <w:szCs w:val="28"/>
               </w:rPr>
-              <w:t>13</w:t>
+              <w:t>14</w:t>
             </w:r>
             <w:r>
               <w:rPr>
@@ -968,7 +989,7 @@
                 <w:sz w:val="28"/>
                 <w:szCs w:val="28"/>
               </w:rPr>
-              <w:t>14</w:t>
+              <w:t>15</w:t>
             </w:r>
             <w:r>
               <w:rPr>
@@ -1055,8 +1076,6 @@
           <w:szCs w:val="28"/>
         </w:rPr>
       </w:pPr>
-      <w:bookmarkStart w:id="2" w:name="_GoBack"/>
-      <w:bookmarkEnd w:id="2"/>
       <w:r>
         <w:rPr>
           <w:sz w:val="28"/>
@@ -1639,7 +1658,7 @@
       <w:r>
         <w:br w:type="page"/>
       </w:r>
-      <w:bookmarkStart w:id="3" w:name="_Toc176726588"/>
+      <w:bookmarkStart w:id="2" w:name="_Toc176726588"/>
       <w:r>
         <w:rPr>
           <w:rFonts w:ascii="Times New Roman" w:hAnsi="Times New Roman" w:cs="Times New Roman"/>
@@ -1661,7 +1680,7 @@
         </w:rPr>
         <w:t>ОСНОВНАЯ ЧАСТЬ</w:t>
       </w:r>
-      <w:bookmarkEnd w:id="3"/>
+      <w:bookmarkEnd w:id="2"/>
     </w:p>
     <w:p>
       <w:pPr>
@@ -1677,8 +1696,8 @@
           <w:szCs w:val="28"/>
         </w:rPr>
       </w:pPr>
-      <w:bookmarkStart w:id="4" w:name="_Toc166336496"/>
-      <w:bookmarkStart w:id="5" w:name="_Toc176726589"/>
+      <w:bookmarkStart w:id="3" w:name="_Toc166336496"/>
+      <w:bookmarkStart w:id="4" w:name="_Toc176726589"/>
       <w:r>
         <w:rPr>
           <w:rFonts w:ascii="Times New Roman" w:hAnsi="Times New Roman" w:cs="Times New Roman"/>
@@ -1687,8 +1706,9 @@
           <w:sz w:val="28"/>
           <w:szCs w:val="28"/>
         </w:rPr>
-        <w:t>1.</w:t>
-      </w:r>
+        <w:t xml:space="preserve">1.1 </w:t>
+      </w:r>
+      <w:bookmarkEnd w:id="3"/>
       <w:r>
         <w:rPr>
           <w:rFonts w:ascii="Times New Roman" w:hAnsi="Times New Roman" w:cs="Times New Roman"/>
@@ -1697,8 +1717,9 @@
           <w:sz w:val="28"/>
           <w:szCs w:val="28"/>
         </w:rPr>
-        <w:t>1</w:t>
-      </w:r>
+        <w:t xml:space="preserve">Изучение методологии </w:t>
+      </w:r>
+      <w:proofErr w:type="spellStart"/>
       <w:r>
         <w:rPr>
           <w:rFonts w:ascii="Times New Roman" w:hAnsi="Times New Roman" w:cs="Times New Roman"/>
@@ -1707,9 +1728,9 @@
           <w:sz w:val="28"/>
           <w:szCs w:val="28"/>
         </w:rPr>
-        <w:t xml:space="preserve"> </w:t>
-      </w:r>
-      <w:bookmarkEnd w:id="4"/>
+        <w:t>DevOps</w:t>
+      </w:r>
+      <w:proofErr w:type="spellEnd"/>
       <w:r>
         <w:rPr>
           <w:rFonts w:ascii="Times New Roman" w:hAnsi="Times New Roman" w:cs="Times New Roman"/>
@@ -1718,31 +1739,9 @@
           <w:sz w:val="28"/>
           <w:szCs w:val="28"/>
         </w:rPr>
-        <w:t xml:space="preserve">Изучение методологии </w:t>
-      </w:r>
-      <w:proofErr w:type="spellStart"/>
-      <w:r>
-        <w:rPr>
-          <w:rFonts w:ascii="Times New Roman" w:hAnsi="Times New Roman" w:cs="Times New Roman"/>
-          <w:b/>
-          <w:color w:val="auto"/>
-          <w:sz w:val="28"/>
-          <w:szCs w:val="28"/>
-        </w:rPr>
-        <w:t>DevOps</w:t>
-      </w:r>
-      <w:proofErr w:type="spellEnd"/>
-      <w:r>
-        <w:rPr>
-          <w:rFonts w:ascii="Times New Roman" w:hAnsi="Times New Roman" w:cs="Times New Roman"/>
-          <w:b/>
-          <w:color w:val="auto"/>
-          <w:sz w:val="28"/>
-          <w:szCs w:val="28"/>
-        </w:rPr>
         <w:t xml:space="preserve"> и используемых инструментов</w:t>
       </w:r>
-      <w:bookmarkEnd w:id="5"/>
+      <w:bookmarkEnd w:id="4"/>
     </w:p>
     <w:p>
       <w:pPr>
@@ -2805,7 +2804,7 @@
           <w:szCs w:val="28"/>
         </w:rPr>
       </w:pPr>
-      <w:bookmarkStart w:id="6" w:name="_Toc176726590"/>
+      <w:bookmarkStart w:id="5" w:name="_Toc176726590"/>
       <w:r>
         <w:rPr>
           <w:rFonts w:ascii="Times New Roman" w:hAnsi="Times New Roman" w:cs="Times New Roman"/>
@@ -2815,29 +2814,9 @@
           <w:szCs w:val="28"/>
         </w:rPr>
         <w:lastRenderedPageBreak/>
-        <w:t>1.</w:t>
-      </w:r>
-      <w:r>
-        <w:rPr>
-          <w:rFonts w:ascii="Times New Roman" w:hAnsi="Times New Roman" w:cs="Times New Roman"/>
-          <w:b/>
-          <w:color w:val="auto"/>
-          <w:sz w:val="28"/>
-          <w:szCs w:val="28"/>
-        </w:rPr>
-        <w:t xml:space="preserve">2 </w:t>
-      </w:r>
-      <w:r>
-        <w:rPr>
-          <w:rFonts w:ascii="Times New Roman" w:hAnsi="Times New Roman" w:cs="Times New Roman"/>
-          <w:b/>
-          <w:color w:val="auto"/>
-          <w:sz w:val="28"/>
-          <w:szCs w:val="28"/>
-        </w:rPr>
-        <w:t>Контейнеризация приложения</w:t>
-      </w:r>
-      <w:bookmarkEnd w:id="6"/>
+        <w:t>1.2 Контейнеризация приложения</w:t>
+      </w:r>
+      <w:bookmarkEnd w:id="5"/>
       <w:r>
         <w:rPr>
           <w:rFonts w:ascii="Times New Roman" w:hAnsi="Times New Roman" w:cs="Times New Roman"/>
@@ -4960,7 +4939,29 @@
           <w:szCs w:val="28"/>
           <w:lang w:val="en-US"/>
         </w:rPr>
-        <w:t>docker-</w:t>
+        <w:t>docker</w:t>
+      </w:r>
+      <w:r>
+        <w:rPr>
+          <w:sz w:val="28"/>
+          <w:szCs w:val="28"/>
+        </w:rPr>
+        <w:t>-</w:t>
+      </w:r>
+      <w:r>
+        <w:rPr>
+          <w:sz w:val="28"/>
+          <w:szCs w:val="28"/>
+          <w:lang w:val="en-US"/>
+        </w:rPr>
+        <w:t>compose</w:t>
+      </w:r>
+      <w:r>
+        <w:rPr>
+          <w:sz w:val="28"/>
+          <w:szCs w:val="28"/>
+        </w:rPr>
+        <w:t>.</w:t>
       </w:r>
       <w:proofErr w:type="spellStart"/>
       <w:r>
@@ -4969,7 +4970,7 @@
           <w:szCs w:val="28"/>
           <w:lang w:val="en-US"/>
         </w:rPr>
-        <w:t>compose.yml</w:t>
+        <w:t>yml</w:t>
       </w:r>
       <w:proofErr w:type="spellEnd"/>
       <w:r>
@@ -4989,15 +4990,29 @@
         <w:rPr>
           <w:sz w:val="28"/>
           <w:szCs w:val="28"/>
+        </w:rPr>
+      </w:pPr>
+      <w:r>
+        <w:rPr>
+          <w:sz w:val="28"/>
+          <w:szCs w:val="28"/>
+        </w:rPr>
+        <w:t xml:space="preserve">Листинг 2 – </w:t>
+      </w:r>
+      <w:r>
+        <w:rPr>
+          <w:sz w:val="28"/>
+          <w:szCs w:val="28"/>
           <w:lang w:val="en-US"/>
         </w:rPr>
-      </w:pPr>
-      <w:r>
-        <w:rPr>
-          <w:sz w:val="28"/>
-          <w:szCs w:val="28"/>
-        </w:rPr>
-        <w:t xml:space="preserve">Листинг 2 – </w:t>
+        <w:t>docker</w:t>
+      </w:r>
+      <w:r>
+        <w:rPr>
+          <w:sz w:val="28"/>
+          <w:szCs w:val="28"/>
+        </w:rPr>
+        <w:t>-</w:t>
       </w:r>
       <w:r>
         <w:rPr>
@@ -5005,7 +5020,14 @@
           <w:szCs w:val="28"/>
           <w:lang w:val="en-US"/>
         </w:rPr>
-        <w:t>docker-</w:t>
+        <w:t>compose</w:t>
+      </w:r>
+      <w:r>
+        <w:rPr>
+          <w:sz w:val="28"/>
+          <w:szCs w:val="28"/>
+        </w:rPr>
+        <w:t>.</w:t>
       </w:r>
       <w:proofErr w:type="spellStart"/>
       <w:r>
@@ -5014,7 +5036,7 @@
           <w:szCs w:val="28"/>
           <w:lang w:val="en-US"/>
         </w:rPr>
-        <w:t>compose.yml</w:t>
+        <w:t>yml</w:t>
       </w:r>
       <w:proofErr w:type="spellEnd"/>
     </w:p>
@@ -6322,7 +6344,7 @@
           <w:szCs w:val="28"/>
         </w:rPr>
       </w:pPr>
-      <w:bookmarkStart w:id="7" w:name="_Toc176726591"/>
+      <w:bookmarkStart w:id="6" w:name="_Toc176726591"/>
       <w:r>
         <w:rPr>
           <w:rFonts w:ascii="Times New Roman" w:hAnsi="Times New Roman" w:cs="Times New Roman"/>
@@ -6332,7 +6354,7 @@
           <w:szCs w:val="28"/>
         </w:rPr>
         <w:lastRenderedPageBreak/>
-        <w:t>1.</w:t>
+        <w:t xml:space="preserve">1.3 Создание </w:t>
       </w:r>
       <w:r>
         <w:rPr>
@@ -6341,8 +6363,9 @@
           <w:color w:val="auto"/>
           <w:sz w:val="28"/>
           <w:szCs w:val="28"/>
-        </w:rPr>
-        <w:t>3</w:t>
+          <w:lang w:val="en-US"/>
+        </w:rPr>
+        <w:t>CI</w:t>
       </w:r>
       <w:r>
         <w:rPr>
@@ -6352,8 +6375,9 @@
           <w:sz w:val="28"/>
           <w:szCs w:val="28"/>
         </w:rPr>
-        <w:t xml:space="preserve"> Создание </w:t>
-      </w:r>
+        <w:t>-</w:t>
+      </w:r>
+      <w:proofErr w:type="spellStart"/>
       <w:r>
         <w:rPr>
           <w:rFonts w:ascii="Times New Roman" w:hAnsi="Times New Roman" w:cs="Times New Roman"/>
@@ -6361,32 +6385,10 @@
           <w:color w:val="auto"/>
           <w:sz w:val="28"/>
           <w:szCs w:val="28"/>
-          <w:lang w:val="en-US"/>
-        </w:rPr>
-        <w:t>CI</w:t>
-      </w:r>
-      <w:r>
-        <w:rPr>
-          <w:rFonts w:ascii="Times New Roman" w:hAnsi="Times New Roman" w:cs="Times New Roman"/>
-          <w:b/>
-          <w:color w:val="auto"/>
-          <w:sz w:val="28"/>
-          <w:szCs w:val="28"/>
-        </w:rPr>
-        <w:t>-</w:t>
-      </w:r>
-      <w:proofErr w:type="spellStart"/>
-      <w:r>
-        <w:rPr>
-          <w:rFonts w:ascii="Times New Roman" w:hAnsi="Times New Roman" w:cs="Times New Roman"/>
-          <w:b/>
-          <w:color w:val="auto"/>
-          <w:sz w:val="28"/>
-          <w:szCs w:val="28"/>
         </w:rPr>
         <w:t>пайплайна</w:t>
       </w:r>
-      <w:bookmarkEnd w:id="7"/>
+      <w:bookmarkEnd w:id="6"/>
       <w:proofErr w:type="spellEnd"/>
       <w:r>
         <w:rPr>
@@ -7913,6 +7915,7 @@
         <w:rPr>
           <w:sz w:val="28"/>
           <w:szCs w:val="28"/>
+          <w:lang w:val="en-US"/>
         </w:rPr>
       </w:pPr>
     </w:p>
@@ -7923,7 +7926,7 @@
         <w:ind w:firstLine="708"/>
         <w:contextualSpacing/>
       </w:pPr>
-      <w:bookmarkStart w:id="8" w:name="_Toc176726592"/>
+      <w:bookmarkStart w:id="7" w:name="_Toc176726592"/>
       <w:r>
         <w:rPr>
           <w:b/>
@@ -7955,7 +7958,7 @@
         </w:rPr>
         <w:t>Kamal</w:t>
       </w:r>
-      <w:bookmarkEnd w:id="8"/>
+      <w:bookmarkEnd w:id="7"/>
     </w:p>
     <w:p>
       <w:pPr>
@@ -8603,6 +8606,7 @@
                 <w:rFonts w:ascii="Courier New" w:hAnsi="Courier New" w:cs="Courier New"/>
                 <w:lang w:val="en-US"/>
               </w:rPr>
+              <w:lastRenderedPageBreak/>
               <w:t xml:space="preserve">    labels:</w:t>
             </w:r>
           </w:p>
@@ -8621,7 +8625,6 @@
                 <w:rFonts w:ascii="Courier New" w:hAnsi="Courier New" w:cs="Courier New"/>
                 <w:lang w:val="en-US"/>
               </w:rPr>
-              <w:lastRenderedPageBreak/>
               <w:t xml:space="preserve">      </w:t>
             </w:r>
             <w:proofErr w:type="spellStart"/>
@@ -9739,6 +9742,7 @@
                 <w:rFonts w:ascii="Courier New" w:hAnsi="Courier New" w:cs="Courier New"/>
                 <w:lang w:val="en-US"/>
               </w:rPr>
+              <w:lastRenderedPageBreak/>
               <w:t xml:space="preserve">    port: 6379</w:t>
             </w:r>
           </w:p>
@@ -9757,7 +9761,6 @@
                 <w:rFonts w:ascii="Courier New" w:hAnsi="Courier New" w:cs="Courier New"/>
                 <w:lang w:val="en-US"/>
               </w:rPr>
-              <w:lastRenderedPageBreak/>
               <w:t xml:space="preserve">    </w:t>
             </w:r>
             <w:proofErr w:type="spellStart"/>
@@ -10558,6 +10561,7 @@
         <w:rPr>
           <w:sz w:val="28"/>
           <w:szCs w:val="28"/>
+          <w:lang w:val="en-US"/>
         </w:rPr>
       </w:pPr>
     </w:p>
@@ -10571,10 +10575,17 @@
         <w:rPr>
           <w:sz w:val="28"/>
           <w:szCs w:val="28"/>
+          <w:lang w:val="en-US"/>
         </w:rPr>
       </w:pPr>
     </w:p>
-    <w:p/>
+    <w:p>
+      <w:pPr>
+        <w:rPr>
+          <w:lang w:val="en-US"/>
+        </w:rPr>
+      </w:pPr>
+    </w:p>
     <w:p>
       <w:pPr>
         <w:pStyle w:val="1"/>
@@ -10590,7 +10601,7 @@
       <w:r>
         <w:br w:type="page"/>
       </w:r>
-      <w:bookmarkStart w:id="9" w:name="_Toc176726593"/>
+      <w:bookmarkStart w:id="8" w:name="_Toc176726593"/>
       <w:r>
         <w:rPr>
           <w:rFonts w:ascii="Times New Roman" w:hAnsi="Times New Roman" w:cs="Times New Roman"/>
@@ -10603,7 +10614,7 @@
         <w:lastRenderedPageBreak/>
         <w:t>ЗАКЛЮЧЕНИЕ</w:t>
       </w:r>
-      <w:bookmarkEnd w:id="9"/>
+      <w:bookmarkEnd w:id="8"/>
     </w:p>
     <w:p>
       <w:pPr>
@@ -11081,7 +11092,7 @@
       <w:r>
         <w:br w:type="page"/>
       </w:r>
-      <w:bookmarkStart w:id="10" w:name="_Toc176726594"/>
+      <w:bookmarkStart w:id="9" w:name="_Toc176726594"/>
       <w:r>
         <w:rPr>
           <w:rFonts w:ascii="Times New Roman" w:hAnsi="Times New Roman" w:cs="Times New Roman"/>
@@ -11105,7 +11116,7 @@
         </w:rPr>
         <w:t>источников</w:t>
       </w:r>
-      <w:bookmarkEnd w:id="10"/>
+      <w:bookmarkEnd w:id="9"/>
     </w:p>
     <w:p>
       <w:pPr>
@@ -11123,7 +11134,7 @@
         <w:rPr>
           <w:sz w:val="28"/>
           <w:szCs w:val="28"/>
-          <w:lang w:val="en-US" w:eastAsia="ru-RU"/>
+          <w:lang w:eastAsia="ru-RU"/>
         </w:rPr>
       </w:pPr>
       <w:r>
@@ -11155,25 +11166,7 @@
             <w:sz w:val="28"/>
             <w:szCs w:val="28"/>
           </w:rPr>
-          <w:t>h</w:t>
-        </w:r>
-        <w:r>
-          <w:rPr>
-            <w:rStyle w:val="af7"/>
-            <w:color w:val="0070C0"/>
-            <w:sz w:val="28"/>
-            <w:szCs w:val="28"/>
-          </w:rPr>
-          <w:t>t</w:t>
-        </w:r>
-        <w:r>
-          <w:rPr>
-            <w:rStyle w:val="af7"/>
-            <w:color w:val="0070C0"/>
-            <w:sz w:val="28"/>
-            <w:szCs w:val="28"/>
-          </w:rPr>
-          <w:t>tps://e-learning.bmstu.ru/iu6/pluginfile.php/12313/mod_resource/content/1/gost_7.32_2017.pdf</w:t>
+          <w:t>https://e-learning.bmstu.ru/iu6/pluginfile.php/12313/mod_resource/content/1/gost_7.32_2017.pdf</w:t>
         </w:r>
       </w:hyperlink>
       <w:r>
@@ -11257,14 +11250,7 @@
           <w:sz w:val="28"/>
           <w:szCs w:val="28"/>
         </w:rPr>
-        <w:t>–</w:t>
-      </w:r>
-      <w:r>
-        <w:rPr>
-          <w:sz w:val="28"/>
-          <w:szCs w:val="28"/>
-        </w:rPr>
-        <w:t xml:space="preserve"> </w:t>
+        <w:t xml:space="preserve">– </w:t>
       </w:r>
       <w:r>
         <w:rPr>
@@ -11295,14 +11281,7 @@
           <w:sz w:val="28"/>
           <w:szCs w:val="28"/>
         </w:rPr>
-        <w:t xml:space="preserve"> </w:t>
-      </w:r>
-      <w:r>
-        <w:rPr>
-          <w:sz w:val="28"/>
-          <w:szCs w:val="28"/>
-        </w:rPr>
-        <w:t>(08.07.2024)</w:t>
+        <w:t xml:space="preserve"> (08.07.2024)</w:t>
       </w:r>
     </w:p>
     <w:p>
@@ -11370,15 +11349,7 @@
           <w:szCs w:val="28"/>
           <w:lang w:val="en-US"/>
         </w:rPr>
-        <w:t xml:space="preserve"> </w:t>
-      </w:r>
-      <w:r>
-        <w:rPr>
-          <w:sz w:val="28"/>
-          <w:szCs w:val="28"/>
-          <w:lang w:val="en-US"/>
-        </w:rPr>
-        <w:t>–</w:t>
+        <w:t xml:space="preserve"> –</w:t>
       </w:r>
       <w:r>
         <w:rPr>
@@ -11433,16 +11404,67 @@
         <w:rPr>
           <w:sz w:val="28"/>
           <w:szCs w:val="28"/>
+        </w:rPr>
+      </w:pPr>
+      <w:r>
+        <w:rPr>
+          <w:sz w:val="28"/>
+          <w:szCs w:val="28"/>
+        </w:rPr>
+        <w:t>4)</w:t>
+      </w:r>
+      <w:r>
+        <w:rPr>
+          <w:sz w:val="28"/>
+          <w:szCs w:val="28"/>
+        </w:rPr>
+        <w:t xml:space="preserve"> </w:t>
+      </w:r>
+      <w:r>
+        <w:rPr>
+          <w:sz w:val="28"/>
+          <w:szCs w:val="28"/>
+        </w:rPr>
+        <w:t>Документация</w:t>
+      </w:r>
+      <w:r>
+        <w:rPr>
+          <w:sz w:val="28"/>
+          <w:szCs w:val="28"/>
+        </w:rPr>
+        <w:t xml:space="preserve"> </w:t>
+      </w:r>
+      <w:proofErr w:type="spellStart"/>
+      <w:r>
+        <w:rPr>
+          <w:sz w:val="28"/>
+          <w:szCs w:val="28"/>
           <w:lang w:val="en-US"/>
         </w:rPr>
-      </w:pPr>
+        <w:t>Github</w:t>
+      </w:r>
+      <w:proofErr w:type="spellEnd"/>
+      <w:r>
+        <w:rPr>
+          <w:sz w:val="28"/>
+          <w:szCs w:val="28"/>
+        </w:rPr>
+        <w:t xml:space="preserve"> </w:t>
+      </w:r>
       <w:r>
         <w:rPr>
           <w:sz w:val="28"/>
           <w:szCs w:val="28"/>
           <w:lang w:val="en-US"/>
         </w:rPr>
-        <w:t>4)</w:t>
+        <w:t>Actions</w:t>
+      </w:r>
+      <w:r>
+        <w:rPr>
+          <w:sz w:val="28"/>
+          <w:szCs w:val="28"/>
+        </w:rPr>
+        <w:t xml:space="preserve"> – </w:t>
       </w:r>
       <w:r>
         <w:rPr>
@@ -11450,80 +11472,14 @@
           <w:szCs w:val="28"/>
           <w:lang w:val="en-US"/>
         </w:rPr>
-        <w:t xml:space="preserve"> </w:t>
-      </w:r>
-      <w:r>
-        <w:rPr>
-          <w:sz w:val="28"/>
-          <w:szCs w:val="28"/>
-        </w:rPr>
-        <w:t>Документация</w:t>
-      </w:r>
-      <w:r>
-        <w:rPr>
-          <w:sz w:val="28"/>
-          <w:szCs w:val="28"/>
-          <w:lang w:val="en-US"/>
-        </w:rPr>
-        <w:t xml:space="preserve"> </w:t>
-      </w:r>
-      <w:proofErr w:type="spellStart"/>
-      <w:r>
-        <w:rPr>
-          <w:sz w:val="28"/>
-          <w:szCs w:val="28"/>
-          <w:lang w:val="en-US"/>
-        </w:rPr>
-        <w:t>Github</w:t>
-      </w:r>
-      <w:proofErr w:type="spellEnd"/>
-      <w:r>
-        <w:rPr>
-          <w:sz w:val="28"/>
-          <w:szCs w:val="28"/>
-          <w:lang w:val="en-US"/>
-        </w:rPr>
-        <w:t xml:space="preserve"> </w:t>
-      </w:r>
-      <w:r>
-        <w:rPr>
-          <w:sz w:val="28"/>
-          <w:szCs w:val="28"/>
-          <w:lang w:val="en-US"/>
-        </w:rPr>
-        <w:t>Actions</w:t>
-      </w:r>
-      <w:r>
-        <w:rPr>
-          <w:sz w:val="28"/>
-          <w:szCs w:val="28"/>
-          <w:lang w:val="en-US"/>
-        </w:rPr>
-        <w:t xml:space="preserve"> </w:t>
-      </w:r>
-      <w:r>
-        <w:rPr>
-          <w:sz w:val="28"/>
-          <w:szCs w:val="28"/>
-          <w:lang w:val="en-US"/>
-        </w:rPr>
-        <w:t>–</w:t>
-      </w:r>
-      <w:r>
-        <w:rPr>
-          <w:sz w:val="28"/>
-          <w:szCs w:val="28"/>
-          <w:lang w:val="en-US"/>
-        </w:rPr>
-        <w:t xml:space="preserve"> </w:t>
-      </w:r>
-      <w:r>
-        <w:rPr>
-          <w:sz w:val="28"/>
-          <w:szCs w:val="28"/>
-          <w:lang w:val="en-US"/>
-        </w:rPr>
-        <w:t xml:space="preserve">URL: </w:t>
+        <w:t>URL</w:t>
+      </w:r>
+      <w:r>
+        <w:rPr>
+          <w:sz w:val="28"/>
+          <w:szCs w:val="28"/>
+        </w:rPr>
+        <w:t xml:space="preserve">: </w:t>
       </w:r>
       <w:hyperlink r:id="rId11" w:history="1">
         <w:r>
@@ -11533,16 +11489,148 @@
             <w:szCs w:val="28"/>
             <w:lang w:val="en-US"/>
           </w:rPr>
-          <w:t>https://docs.github.com/en/actions</w:t>
+          <w:t>https</w:t>
+        </w:r>
+        <w:r>
+          <w:rPr>
+            <w:rStyle w:val="af7"/>
+            <w:sz w:val="28"/>
+            <w:szCs w:val="28"/>
+          </w:rPr>
+          <w:t>://</w:t>
+        </w:r>
+        <w:r>
+          <w:rPr>
+            <w:rStyle w:val="af7"/>
+            <w:sz w:val="28"/>
+            <w:szCs w:val="28"/>
+            <w:lang w:val="en-US"/>
+          </w:rPr>
+          <w:t>docs</w:t>
+        </w:r>
+        <w:r>
+          <w:rPr>
+            <w:rStyle w:val="af7"/>
+            <w:sz w:val="28"/>
+            <w:szCs w:val="28"/>
+          </w:rPr>
+          <w:t>.</w:t>
+        </w:r>
+        <w:proofErr w:type="spellStart"/>
+        <w:r>
+          <w:rPr>
+            <w:rStyle w:val="af7"/>
+            <w:sz w:val="28"/>
+            <w:szCs w:val="28"/>
+            <w:lang w:val="en-US"/>
+          </w:rPr>
+          <w:t>github</w:t>
+        </w:r>
+        <w:proofErr w:type="spellEnd"/>
+        <w:r>
+          <w:rPr>
+            <w:rStyle w:val="af7"/>
+            <w:sz w:val="28"/>
+            <w:szCs w:val="28"/>
+          </w:rPr>
+          <w:t>.</w:t>
+        </w:r>
+        <w:r>
+          <w:rPr>
+            <w:rStyle w:val="af7"/>
+            <w:sz w:val="28"/>
+            <w:szCs w:val="28"/>
+            <w:lang w:val="en-US"/>
+          </w:rPr>
+          <w:t>com</w:t>
+        </w:r>
+        <w:r>
+          <w:rPr>
+            <w:rStyle w:val="af7"/>
+            <w:sz w:val="28"/>
+            <w:szCs w:val="28"/>
+          </w:rPr>
+          <w:t>/</w:t>
+        </w:r>
+        <w:proofErr w:type="spellStart"/>
+        <w:r>
+          <w:rPr>
+            <w:rStyle w:val="af7"/>
+            <w:sz w:val="28"/>
+            <w:szCs w:val="28"/>
+            <w:lang w:val="en-US"/>
+          </w:rPr>
+          <w:t>en</w:t>
+        </w:r>
+        <w:proofErr w:type="spellEnd"/>
+        <w:r>
+          <w:rPr>
+            <w:rStyle w:val="af7"/>
+            <w:sz w:val="28"/>
+            <w:szCs w:val="28"/>
+          </w:rPr>
+          <w:t>/</w:t>
+        </w:r>
+        <w:r>
+          <w:rPr>
+            <w:rStyle w:val="af7"/>
+            <w:sz w:val="28"/>
+            <w:szCs w:val="28"/>
+            <w:lang w:val="en-US"/>
+          </w:rPr>
+          <w:t>actions</w:t>
         </w:r>
       </w:hyperlink>
       <w:r>
         <w:rPr>
           <w:sz w:val="28"/>
           <w:szCs w:val="28"/>
-          <w:lang w:val="en-US"/>
         </w:rPr>
         <w:t xml:space="preserve"> </w:t>
+      </w:r>
+      <w:r>
+        <w:rPr>
+          <w:sz w:val="28"/>
+          <w:szCs w:val="28"/>
+        </w:rPr>
+        <w:t>(</w:t>
+      </w:r>
+      <w:r>
+        <w:rPr>
+          <w:sz w:val="28"/>
+          <w:szCs w:val="28"/>
+        </w:rPr>
+        <w:t>дата</w:t>
+      </w:r>
+      <w:r>
+        <w:rPr>
+          <w:sz w:val="28"/>
+          <w:szCs w:val="28"/>
+        </w:rPr>
+        <w:t xml:space="preserve"> </w:t>
+      </w:r>
+      <w:r>
+        <w:rPr>
+          <w:sz w:val="28"/>
+          <w:szCs w:val="28"/>
+        </w:rPr>
+        <w:t>обращения 10.0</w:t>
+      </w:r>
+      <w:r>
+        <w:rPr>
+          <w:sz w:val="28"/>
+          <w:szCs w:val="28"/>
+        </w:rPr>
+        <w:t>7</w:t>
+      </w:r>
+      <w:bookmarkStart w:id="10" w:name="_GoBack"/>
+      <w:bookmarkEnd w:id="10"/>
+      <w:r>
+        <w:rPr>
+          <w:sz w:val="28"/>
+          <w:szCs w:val="28"/>
+        </w:rPr>
+        <w:t>.2024)</w:t>
       </w:r>
     </w:p>
     <w:p>
@@ -11712,6 +11800,7 @@
       </w:r>
     </w:p>
     <w:sectPr>
+      <w:footerReference w:type="default" r:id="rId13"/>
       <w:pgSz w:w="11906" w:h="16838"/>
       <w:pgMar w:top="1134" w:right="850" w:bottom="1134" w:left="1701" w:header="709" w:footer="709" w:gutter="0"/>
       <w:cols w:space="708"/>
@@ -11738,6 +11827,48 @@
     </w:p>
   </w:endnote>
 </w:endnotes>
+</file>
+
+<file path=word/footer1.xml><?xml version="1.0" encoding="utf-8"?>
+<w:ftr xmlns:wpc="http://schemas.microsoft.com/office/word/2010/wordprocessingCanvas" xmlns:cx="http://schemas.microsoft.com/office/drawing/2014/chartex" xmlns:cx1="http://schemas.microsoft.com/office/drawing/2015/9/8/chartex" xmlns:cx2="http://schemas.microsoft.com/office/drawing/2015/10/21/chartex" xmlns:cx3="http://schemas.microsoft.com/office/drawing/2016/5/9/chartex" xmlns:cx4="http://schemas.microsoft.com/office/drawing/2016/5/10/chartex" xmlns:cx5="http://schemas.microsoft.com/office/drawing/2016/5/11/chartex" xmlns:cx6="http://schemas.microsoft.com/office/drawing/2016/5/12/chartex" xmlns:cx7="http://schemas.microsoft.com/office/drawing/2016/5/13/chartex" xmlns:cx8="http://schemas.microsoft.com/office/drawing/2016/5/14/chartex" xmlns:mc="http://schemas.openxmlformats.org/markup-compatibility/2006" xmlns:aink="http://schemas.microsoft.com/office/drawing/2016/ink" xmlns:am3d="http://schemas.microsoft.com/office/drawing/2017/model3d" xmlns:o="urn:schemas-microsoft-com:office:office" xmlns:r="http://schemas.openxmlformats.org/officeDocument/2006/relationships" xmlns:m="http://schemas.openxmlformats.org/officeDocument/2006/math" xmlns:v="urn:schemas-microsoft-com:vml" xmlns:wp14="http://schemas.microsoft.com/office/word/2010/wordprocessingDrawing" xmlns:wp="http://schemas.openxmlformats.org/drawingml/2006/wordprocessingDrawing" xmlns:w10="urn:schemas-microsoft-com:office:word" xmlns:w="http://schemas.openxmlformats.org/wordprocessingml/2006/main" xmlns:w14="http://schemas.microsoft.com/office/word/2010/wordml" xmlns:w15="http://schemas.microsoft.com/office/word/2012/wordml" xmlns:w16cid="http://schemas.microsoft.com/office/word/2016/wordml/cid" xmlns:w16se="http://schemas.microsoft.com/office/word/2015/wordml/symex" xmlns:wpg="http://schemas.microsoft.com/office/word/2010/wordprocessingGroup" xmlns:wpi="http://schemas.microsoft.com/office/word/2010/wordprocessingInk" xmlns:wne="http://schemas.microsoft.com/office/word/2006/wordml" xmlns:wps="http://schemas.microsoft.com/office/word/2010/wordprocessingShape" mc:Ignorable="w14 w15 w16se w16cid wp14">
+  <w:sdt>
+    <w:sdtPr>
+      <w:id w:val="-2106324959"/>
+      <w:docPartObj>
+        <w:docPartGallery w:val="Page Numbers (Bottom of Page)"/>
+        <w:docPartUnique/>
+      </w:docPartObj>
+    </w:sdtPr>
+    <w:sdtContent>
+      <w:p>
+        <w:pPr>
+          <w:pStyle w:val="ae"/>
+          <w:jc w:val="center"/>
+        </w:pPr>
+        <w:r>
+          <w:fldChar w:fldCharType="begin"/>
+        </w:r>
+        <w:r>
+          <w:instrText>PAGE   \* MERGEFORMAT</w:instrText>
+        </w:r>
+        <w:r>
+          <w:fldChar w:fldCharType="separate"/>
+        </w:r>
+        <w:r>
+          <w:t>2</w:t>
+        </w:r>
+        <w:r>
+          <w:fldChar w:fldCharType="end"/>
+        </w:r>
+      </w:p>
+    </w:sdtContent>
+  </w:sdt>
+  <w:p>
+    <w:pPr>
+      <w:pStyle w:val="ae"/>
+    </w:pPr>
+  </w:p>
+</w:ftr>
 </file>
 
 <file path=word/footnotes.xml><?xml version="1.0" encoding="utf-8"?>
@@ -12464,7 +12595,7 @@
     <w:lsdException w:name="footnote text" w:semiHidden="1" w:unhideWhenUsed="1"/>
     <w:lsdException w:name="annotation text" w:semiHidden="1" w:unhideWhenUsed="1"/>
     <w:lsdException w:name="header" w:semiHidden="1" w:unhideWhenUsed="1"/>
-    <w:lsdException w:name="footer" w:semiHidden="1" w:unhideWhenUsed="1"/>
+    <w:lsdException w:name="footer" w:semiHidden="1" w:uiPriority="99" w:unhideWhenUsed="1"/>
     <w:lsdException w:name="index heading" w:semiHidden="1" w:unhideWhenUsed="1"/>
     <w:lsdException w:name="caption" w:semiHidden="1" w:unhideWhenUsed="1" w:qFormat="1"/>
     <w:lsdException w:name="table of figures" w:semiHidden="1" w:unhideWhenUsed="1"/>
@@ -13088,6 +13219,7 @@
     <w:name w:val="footer"/>
     <w:basedOn w:val="a"/>
     <w:link w:val="af"/>
+    <w:uiPriority w:val="99"/>
     <w:unhideWhenUsed/>
     <w:rsid w:val="00ED1A8D"/>
     <w:pPr>
@@ -13101,6 +13233,7 @@
     <w:name w:val="Нижний колонтитул Знак"/>
     <w:basedOn w:val="a0"/>
     <w:link w:val="ae"/>
+    <w:uiPriority w:val="99"/>
     <w:rsid w:val="00ED1A8D"/>
     <w:rPr>
       <w:lang w:eastAsia="en-US"/>
@@ -13630,7 +13763,7 @@
 </file>
 
 <file path=customXml/itemProps1.xml><?xml version="1.0" encoding="utf-8"?>
-<ds:datastoreItem xmlns:ds="http://schemas.openxmlformats.org/officeDocument/2006/customXml" ds:itemID="{4CD7B777-7606-4175-8E96-3CE01299D1B5}">
+<ds:datastoreItem xmlns:ds="http://schemas.openxmlformats.org/officeDocument/2006/customXml" ds:itemID="{99CAB141-DC7D-429F-9671-BF22FA000F68}">
   <ds:schemaRefs>
     <ds:schemaRef ds:uri="http://schemas.openxmlformats.org/officeDocument/2006/bibliography"/>
   </ds:schemaRefs>

</xml_diff>